<commit_message>
Update backlog lần cuối...
</commit_message>
<xml_diff>
--- a/Documents/Lần 1/Product backlogs/Product backlog v1.0.docx
+++ b/Documents/Lần 1/Product backlogs/Product backlog v1.0.docx
@@ -1074,8 +1074,6 @@
           <w:sz w:val="22"/>
         </w:rPr>
       </w:pPr>
-      <w:bookmarkStart w:id="3" w:name="_GoBack"/>
-      <w:bookmarkEnd w:id="3"/>
     </w:p>
     <w:p>
       <w:pPr>
@@ -1459,7 +1457,7 @@
           <w:szCs w:val="28"/>
         </w:rPr>
       </w:pPr>
-      <w:bookmarkStart w:id="4" w:name="OLE_LINK4"/>
+      <w:bookmarkStart w:id="3" w:name="OLE_LINK4"/>
     </w:p>
     <w:p>
       <w:pPr>
@@ -1671,6 +1669,14 @@
                 <w:szCs w:val="28"/>
               </w:rPr>
             </w:pPr>
+            <w:r>
+              <w:rPr>
+                <w:rFonts w:ascii="Times New Roman" w:hAnsi="Times New Roman" w:cs="Times New Roman"/>
+                <w:sz w:val="28"/>
+                <w:szCs w:val="28"/>
+              </w:rPr>
+              <w:t>Nguyễn Thanh Trúc</w:t>
+            </w:r>
           </w:p>
         </w:tc>
       </w:tr>
@@ -1720,6 +1726,14 @@
                 <w:szCs w:val="28"/>
               </w:rPr>
             </w:pPr>
+            <w:r>
+              <w:rPr>
+                <w:rFonts w:ascii="Times New Roman" w:hAnsi="Times New Roman" w:cs="Times New Roman"/>
+                <w:sz w:val="28"/>
+                <w:szCs w:val="28"/>
+              </w:rPr>
+              <w:t>Đinh Đức Thông</w:t>
+            </w:r>
           </w:p>
         </w:tc>
       </w:tr>
@@ -1766,6 +1780,14 @@
                 <w:szCs w:val="28"/>
               </w:rPr>
             </w:pPr>
+            <w:r>
+              <w:rPr>
+                <w:rFonts w:ascii="Times New Roman" w:hAnsi="Times New Roman" w:cs="Times New Roman"/>
+                <w:sz w:val="28"/>
+                <w:szCs w:val="28"/>
+              </w:rPr>
+              <w:t>Vòng Say Phu</w:t>
+            </w:r>
           </w:p>
         </w:tc>
       </w:tr>
@@ -1815,6 +1837,14 @@
                 <w:szCs w:val="28"/>
               </w:rPr>
             </w:pPr>
+            <w:r>
+              <w:rPr>
+                <w:rFonts w:ascii="Times New Roman" w:hAnsi="Times New Roman" w:cs="Times New Roman"/>
+                <w:sz w:val="28"/>
+                <w:szCs w:val="28"/>
+              </w:rPr>
+              <w:t>Vũ Quốc Thanh</w:t>
+            </w:r>
           </w:p>
         </w:tc>
       </w:tr>
@@ -2002,6 +2032,8 @@
             </w:r>
           </w:p>
         </w:tc>
+        <w:bookmarkStart w:id="4" w:name="_GoBack"/>
+        <w:bookmarkEnd w:id="4"/>
       </w:tr>
       <w:tr>
         <w:trPr>
@@ -3060,7 +3092,7 @@
         </w:rPr>
       </w:pPr>
       <w:bookmarkStart w:id="5" w:name="_Toc502434963"/>
-      <w:bookmarkEnd w:id="4"/>
+      <w:bookmarkEnd w:id="3"/>
       <w:r>
         <w:rPr>
           <w:rFonts w:ascii="Times New Roman" w:hAnsi="Times New Roman" w:cs="Times New Roman"/>
@@ -4890,7 +4922,7 @@
               <w:noProof/>
               <w:color w:val="FFFFFF" w:themeColor="background1"/>
             </w:rPr>
-            <w:t>7</w:t>
+            <w:t>5</w:t>
           </w:r>
           <w:r>
             <w:rPr>
@@ -5167,7 +5199,17 @@
               <w:color w:val="000000" w:themeColor="text1"/>
               <w:sz w:val="22"/>
             </w:rPr>
-            <w:t>Software Process Definition - Verson 1.0</w:t>
+            <w:t>Product Backlogs</w:t>
+          </w:r>
+          <w:r>
+            <w:rPr>
+              <w:rFonts w:cs="Segoe UI"/>
+              <w:b/>
+              <w:bCs/>
+              <w:color w:val="000000" w:themeColor="text1"/>
+              <w:sz w:val="22"/>
+            </w:rPr>
+            <w:t xml:space="preserve"> - Verson 1.0</w:t>
           </w:r>
         </w:p>
       </w:tc>
@@ -10153,6 +10195,7 @@
     <w:rsidRoot w:val="0009493C"/>
     <w:rsid w:val="00040CE9"/>
     <w:rsid w:val="00062B29"/>
+    <w:rsid w:val="0008243A"/>
     <w:rsid w:val="0009493C"/>
     <w:rsid w:val="00095FAF"/>
     <w:rsid w:val="000F73A2"/>
@@ -10206,6 +10249,7 @@
     <w:rsid w:val="00C94AAA"/>
     <w:rsid w:val="00CD2DF5"/>
     <w:rsid w:val="00D15AB5"/>
+    <w:rsid w:val="00D67E57"/>
     <w:rsid w:val="00D73183"/>
     <w:rsid w:val="00DB34F6"/>
     <w:rsid w:val="00DC3C80"/>
@@ -11016,7 +11060,7 @@
 </file>
 
 <file path=customXml/itemProps2.xml><?xml version="1.0" encoding="utf-8"?>
-<ds:datastoreItem xmlns:ds="http://schemas.openxmlformats.org/officeDocument/2006/customXml" ds:itemID="{70E7B896-F886-41CF-9B0C-8AF2E714E58E}">
+<ds:datastoreItem xmlns:ds="http://schemas.openxmlformats.org/officeDocument/2006/customXml" ds:itemID="{1BD2824D-8F03-4D1D-B3C2-1B54ED44D37C}">
   <ds:schemaRefs>
     <ds:schemaRef ds:uri="http://schemas.openxmlformats.org/officeDocument/2006/bibliography"/>
   </ds:schemaRefs>

</xml_diff>